<commit_message>
started adding gfx assets to list
</commit_message>
<xml_diff>
--- a/Documentation/YellowSky_GDD.docx
+++ b/Documentation/YellowSky_GDD.docx
@@ -90,19 +90,8 @@
           <w:szCs w:val="44"/>
           <w:lang w:val="pt-PT"/>
         </w:rPr>
-        <w:t xml:space="preserve">Game Design </w:t>
-      </w:r>
-      <w:proofErr w:type="spellStart"/>
-      <w:r>
-        <w:rPr>
-          <w:b/>
-          <w:sz w:val="44"/>
-          <w:szCs w:val="44"/>
-          <w:lang w:val="pt-PT"/>
-        </w:rPr>
-        <w:t>Document</w:t>
-      </w:r>
-      <w:proofErr w:type="spellEnd"/>
+        <w:t>Game Design Document</w:t>
+      </w:r>
     </w:p>
     <w:p>
       <w:pPr>
@@ -3824,21 +3813,7 @@
         <w:rPr>
           <w:highlight w:val="yellow"/>
         </w:rPr>
-        <w:t xml:space="preserve">-How the player interacts with the game, both from a control scheme point of view (control list section) but also through a list of verbs (basic actions that the player can take in game aka move, buy, build, </w:t>
-      </w:r>
-      <w:proofErr w:type="spellStart"/>
-      <w:r>
-        <w:rPr>
-          <w:highlight w:val="yellow"/>
-        </w:rPr>
-        <w:t>etc</w:t>
-      </w:r>
-      <w:proofErr w:type="spellEnd"/>
-      <w:r>
-        <w:rPr>
-          <w:highlight w:val="yellow"/>
-        </w:rPr>
-        <w:t>…) Should also touch on interaction with HUD and menus.)</w:t>
+        <w:t>-How the player interacts with the game, both from a control scheme point of view (control list section) but also through a list of verbs (basic actions that the player can take in game aka move, buy, build, etc…) Should also touch on interaction with HUD and menus.)</w:t>
       </w:r>
     </w:p>
     <w:p>
@@ -4311,10 +4286,7 @@
         </w:drawing>
       </w:r>
       <w:r>
-        <w:t>Then</w:t>
-      </w:r>
-      <w:r>
-        <w:t xml:space="preserve">, the </w:t>
+        <w:t xml:space="preserve">Then, the </w:t>
       </w:r>
       <w:r>
         <w:rPr>
@@ -4690,24 +4662,102 @@
         <w:spacing w:line="360" w:lineRule="auto"/>
       </w:pPr>
       <w:r>
-        <w:t>General list of visual assets/</w:t>
-      </w:r>
-      <w:proofErr w:type="spellStart"/>
-      <w:r>
-        <w:t>gfx</w:t>
-      </w:r>
-      <w:proofErr w:type="spellEnd"/>
-      <w:r>
-        <w:t xml:space="preserve"> needed for the game. Not only includes static sprites, but also animation spreadsheets and </w:t>
-      </w:r>
-      <w:proofErr w:type="spellStart"/>
-      <w:r>
-        <w:t>vfx</w:t>
-      </w:r>
-      <w:proofErr w:type="spellEnd"/>
-      <w:r>
-        <w:t xml:space="preserve"> be it through particle effects or any other kind.</w:t>
-      </w:r>
+        <w:rPr>
+          <w:highlight w:val="yellow"/>
+        </w:rPr>
+        <w:t>General list of visual assets/gfx needed for the game. Not only includes static sprites, but also animation spreadsheets and vfx be it through particle effects or any other kind.</w:t>
+      </w:r>
+    </w:p>
+    <w:p>
+      <w:pPr>
+        <w:spacing w:line="360" w:lineRule="auto"/>
+      </w:pPr>
+    </w:p>
+    <w:p>
+      <w:pPr>
+        <w:spacing w:line="360" w:lineRule="auto"/>
+      </w:pPr>
+      <w:r>
+        <w:t xml:space="preserve">Static Sprites </w:t>
+      </w:r>
+    </w:p>
+    <w:p>
+      <w:pPr>
+        <w:pStyle w:val="ListParagraph"/>
+        <w:numPr>
+          <w:ilvl w:val="0"/>
+          <w:numId w:val="10"/>
+        </w:numPr>
+        <w:spacing w:line="360" w:lineRule="auto"/>
+      </w:pPr>
+      <w:r>
+        <w:t>Destroyed settlement overworld sprite</w:t>
+      </w:r>
+    </w:p>
+    <w:p>
+      <w:pPr>
+        <w:pStyle w:val="ListParagraph"/>
+        <w:numPr>
+          <w:ilvl w:val="0"/>
+          <w:numId w:val="10"/>
+        </w:numPr>
+        <w:spacing w:line="360" w:lineRule="auto"/>
+      </w:pPr>
+      <w:r>
+        <w:t>Normal settlement overworld sprite</w:t>
+      </w:r>
+    </w:p>
+    <w:p>
+      <w:pPr>
+        <w:pStyle w:val="ListParagraph"/>
+        <w:numPr>
+          <w:ilvl w:val="0"/>
+          <w:numId w:val="10"/>
+        </w:numPr>
+        <w:spacing w:line="360" w:lineRule="auto"/>
+      </w:pPr>
+      <w:r>
+        <w:t>Destroyed facility overworld sprite</w:t>
+      </w:r>
+    </w:p>
+    <w:p>
+      <w:pPr>
+        <w:pStyle w:val="ListParagraph"/>
+        <w:numPr>
+          <w:ilvl w:val="0"/>
+          <w:numId w:val="10"/>
+        </w:numPr>
+        <w:spacing w:line="360" w:lineRule="auto"/>
+      </w:pPr>
+      <w:r>
+        <w:t>Overworld sprite for each type of facility</w:t>
+      </w:r>
+    </w:p>
+    <w:p>
+      <w:pPr>
+        <w:spacing w:line="360" w:lineRule="auto"/>
+      </w:pPr>
+      <w:r>
+        <w:t>Animations</w:t>
+      </w:r>
+    </w:p>
+    <w:p>
+      <w:pPr>
+        <w:pStyle w:val="ListParagraph"/>
+        <w:numPr>
+          <w:ilvl w:val="0"/>
+          <w:numId w:val="11"/>
+        </w:numPr>
+        <w:spacing w:line="360" w:lineRule="auto"/>
+      </w:pPr>
+      <w:r>
+        <w:t>Overworld animations for each type of facility when they are working</w:t>
+      </w:r>
+    </w:p>
+    <w:p>
+      <w:pPr>
+        <w:spacing w:line="360" w:lineRule="auto"/>
+      </w:pPr>
     </w:p>
     <w:p>
       <w:pPr>
@@ -4741,6 +4791,7 @@
         <w:spacing w:line="360" w:lineRule="auto"/>
       </w:pPr>
       <w:r>
+        <w:lastRenderedPageBreak/>
         <w:t xml:space="preserve">Thought process behind the decisions taken regarding the game’s design. How do certain elements are supposed to affect the player, both in a pragmatic “regarding gameplay” kind of way, but also psychologically. </w:t>
       </w:r>
     </w:p>
@@ -4787,25 +4838,97 @@
       </w:pPr>
       <w:bookmarkStart w:id="24" w:name="_Toc119248372"/>
       <w:r>
+        <w:t>List</w:t>
+      </w:r>
+      <w:bookmarkEnd w:id="24"/>
+    </w:p>
+    <w:p>
+      <w:pPr>
+        <w:spacing w:line="360" w:lineRule="auto"/>
+      </w:pPr>
+      <w:r>
+        <w:t>Listing/description of every sfx as well as musical pieces. What do they communicate and where are they used in-game. What is their purpose? Are they used to communicate anything? If so, what do they communicate?</w:t>
+      </w:r>
+    </w:p>
+    <w:p>
+      <w:pPr>
+        <w:spacing w:line="360" w:lineRule="auto"/>
+      </w:pPr>
+    </w:p>
+    <w:p>
+      <w:pPr>
+        <w:spacing w:line="360" w:lineRule="auto"/>
+      </w:pPr>
+    </w:p>
+    <w:p>
+      <w:pPr>
+        <w:pStyle w:val="Heading1"/>
+        <w:spacing w:line="360" w:lineRule="auto"/>
+      </w:pPr>
+      <w:bookmarkStart w:id="25" w:name="_Toc119248373"/>
+      <w:r>
+        <w:t>Interface</w:t>
+      </w:r>
+      <w:bookmarkEnd w:id="25"/>
+    </w:p>
+    <w:p>
+      <w:pPr>
+        <w:pStyle w:val="Heading2"/>
+        <w:spacing w:line="360" w:lineRule="auto"/>
+      </w:pPr>
+      <w:bookmarkStart w:id="26" w:name="_Toc119248374"/>
+      <w:r>
+        <w:t>HUD</w:t>
+      </w:r>
+      <w:bookmarkEnd w:id="26"/>
+    </w:p>
+    <w:p>
+      <w:pPr>
+        <w:spacing w:line="360" w:lineRule="auto"/>
+      </w:pPr>
+      <w:r>
+        <w:t>Description of the HUD. What elements does it have and how it interferes with the gameplay. Thoughts behind design process.</w:t>
+      </w:r>
+    </w:p>
+    <w:p>
+      <w:pPr>
+        <w:spacing w:line="360" w:lineRule="auto"/>
+      </w:pPr>
+    </w:p>
+    <w:p>
+      <w:pPr>
+        <w:pStyle w:val="Heading2"/>
+        <w:spacing w:line="360" w:lineRule="auto"/>
+      </w:pPr>
+      <w:bookmarkStart w:id="27" w:name="_Toc119248375"/>
+      <w:r>
+        <w:t>Menus</w:t>
+      </w:r>
+      <w:bookmarkEnd w:id="27"/>
+    </w:p>
+    <w:p>
+      <w:pPr>
+        <w:spacing w:line="360" w:lineRule="auto"/>
+      </w:pPr>
+      <w:r>
         <w:lastRenderedPageBreak/>
-        <w:t>List</w:t>
-      </w:r>
-      <w:bookmarkEnd w:id="24"/>
-    </w:p>
-    <w:p>
-      <w:pPr>
-        <w:spacing w:line="360" w:lineRule="auto"/>
-      </w:pPr>
-      <w:r>
-        <w:t xml:space="preserve">Listing/description of every </w:t>
-      </w:r>
-      <w:proofErr w:type="spellStart"/>
-      <w:r>
-        <w:t>sfx</w:t>
-      </w:r>
-      <w:proofErr w:type="spellEnd"/>
-      <w:r>
-        <w:t xml:space="preserve"> as well as musical pieces. What do they communicate and where are they used in-game. What is their purpose? Are they used to communicate anything? If so, what do they communicate?</w:t>
+        <w:t xml:space="preserve"> Menu flow description, accompanied by a flowchart. In case of settings menu, describe what each setting does.</w:t>
+      </w:r>
+    </w:p>
+    <w:p/>
+    <w:p>
+      <w:pPr>
+        <w:pStyle w:val="Heading2"/>
+      </w:pPr>
+      <w:bookmarkStart w:id="28" w:name="_Toc119248376"/>
+      <w:r>
+        <w:t>Font</w:t>
+      </w:r>
+      <w:bookmarkEnd w:id="28"/>
+    </w:p>
+    <w:p>
+      <w:r>
+        <w:t>Talk about font use. Why we chose the fonts we chose and the logic behind its usage in game.</w:t>
       </w:r>
     </w:p>
     <w:p>
@@ -4823,314 +4946,234 @@
         <w:pStyle w:val="Heading1"/>
         <w:spacing w:line="360" w:lineRule="auto"/>
       </w:pPr>
-      <w:bookmarkStart w:id="25" w:name="_Toc119248373"/>
-      <w:r>
-        <w:t>Interface</w:t>
-      </w:r>
-      <w:bookmarkEnd w:id="25"/>
+      <w:bookmarkStart w:id="29" w:name="_Toc119248377"/>
+      <w:r>
+        <w:t>Target Audience</w:t>
+      </w:r>
+      <w:bookmarkEnd w:id="29"/>
     </w:p>
     <w:p>
       <w:pPr>
         <w:pStyle w:val="Heading2"/>
         <w:spacing w:line="360" w:lineRule="auto"/>
       </w:pPr>
-      <w:bookmarkStart w:id="26" w:name="_Toc119248374"/>
-      <w:r>
-        <w:t>HUD</w:t>
-      </w:r>
-      <w:bookmarkEnd w:id="26"/>
-    </w:p>
-    <w:p>
-      <w:pPr>
-        <w:spacing w:line="360" w:lineRule="auto"/>
-      </w:pPr>
-      <w:r>
-        <w:t>Description of the HUD. What elements does it have and how it interferes with the gameplay. Thoughts behind design process.</w:t>
-      </w:r>
-    </w:p>
-    <w:p>
-      <w:pPr>
-        <w:spacing w:line="360" w:lineRule="auto"/>
-      </w:pPr>
+      <w:bookmarkStart w:id="30" w:name="_Toc119248378"/>
+      <w:r>
+        <w:t>Intro</w:t>
+      </w:r>
+      <w:bookmarkEnd w:id="30"/>
+    </w:p>
+    <w:p>
+      <w:pPr>
+        <w:spacing w:line="360" w:lineRule="auto"/>
+      </w:pPr>
+      <w:r>
+        <w:t>In depth discussion of target audience, including personas, and how the game targets them.</w:t>
+      </w:r>
+    </w:p>
+    <w:p>
+      <w:pPr>
+        <w:spacing w:line="360" w:lineRule="auto"/>
+      </w:pPr>
+    </w:p>
+    <w:p>
+      <w:pPr>
+        <w:spacing w:line="360" w:lineRule="auto"/>
+      </w:pPr>
+    </w:p>
+    <w:p>
+      <w:pPr>
+        <w:spacing w:line="360" w:lineRule="auto"/>
+      </w:pPr>
+    </w:p>
+    <w:p>
+      <w:pPr>
+        <w:spacing w:line="360" w:lineRule="auto"/>
+      </w:pPr>
+    </w:p>
+    <w:p>
+      <w:pPr>
+        <w:spacing w:line="360" w:lineRule="auto"/>
+      </w:pPr>
+    </w:p>
+    <w:p>
+      <w:pPr>
+        <w:spacing w:line="360" w:lineRule="auto"/>
+      </w:pPr>
+    </w:p>
+    <w:p>
+      <w:pPr>
+        <w:spacing w:line="360" w:lineRule="auto"/>
+      </w:pPr>
+    </w:p>
+    <w:p>
+      <w:pPr>
+        <w:spacing w:line="360" w:lineRule="auto"/>
+      </w:pPr>
+    </w:p>
+    <w:p>
+      <w:pPr>
+        <w:pStyle w:val="Heading1"/>
+        <w:spacing w:line="360" w:lineRule="auto"/>
+      </w:pPr>
+      <w:bookmarkStart w:id="31" w:name="_Toc119248379"/>
+      <w:r>
+        <w:t>Market</w:t>
+      </w:r>
+      <w:bookmarkEnd w:id="31"/>
     </w:p>
     <w:p>
       <w:pPr>
         <w:pStyle w:val="Heading2"/>
         <w:spacing w:line="360" w:lineRule="auto"/>
       </w:pPr>
-      <w:bookmarkStart w:id="27" w:name="_Toc119248375"/>
-      <w:r>
-        <w:t>Menus</w:t>
-      </w:r>
-      <w:bookmarkEnd w:id="27"/>
-    </w:p>
-    <w:p>
-      <w:pPr>
-        <w:spacing w:line="360" w:lineRule="auto"/>
-      </w:pPr>
-      <w:r>
-        <w:t xml:space="preserve"> Menu flow description, accompanied by a flowchart. In case of settings menu, describe what each setting does.</w:t>
-      </w:r>
+      <w:bookmarkStart w:id="32" w:name="_Toc119248380"/>
+      <w:r>
+        <w:t>Competition</w:t>
+      </w:r>
+      <w:bookmarkEnd w:id="32"/>
+    </w:p>
+    <w:p>
+      <w:pPr>
+        <w:spacing w:line="360" w:lineRule="auto"/>
+      </w:pPr>
+      <w:r>
+        <w:lastRenderedPageBreak/>
+        <w:t xml:space="preserve">How the game fits in the market, through comparing with other games (how the game relates to its competition </w:t>
+      </w:r>
+    </w:p>
+    <w:p>
+      <w:pPr>
+        <w:spacing w:line="360" w:lineRule="auto"/>
+      </w:pPr>
+    </w:p>
+    <w:p>
+      <w:pPr>
+        <w:pStyle w:val="Heading2"/>
+        <w:spacing w:line="360" w:lineRule="auto"/>
+      </w:pPr>
+      <w:bookmarkStart w:id="33" w:name="_Toc119248381"/>
+      <w:r>
+        <w:t>Influences</w:t>
+      </w:r>
+      <w:bookmarkEnd w:id="33"/>
+    </w:p>
+    <w:p>
+      <w:pPr>
+        <w:spacing w:line="360" w:lineRule="auto"/>
+      </w:pPr>
+      <w:r>
+        <w:t>How other games influenced yellow sky.</w:t>
+      </w:r>
+    </w:p>
+    <w:p>
+      <w:pPr>
+        <w:spacing w:line="360" w:lineRule="auto"/>
+      </w:pPr>
+    </w:p>
+    <w:p>
+      <w:pPr>
+        <w:pStyle w:val="Heading2"/>
+        <w:spacing w:line="360" w:lineRule="auto"/>
+      </w:pPr>
+      <w:bookmarkStart w:id="34" w:name="_Toc119248382"/>
+      <w:r>
+        <w:t>Distribution</w:t>
+      </w:r>
+      <w:bookmarkEnd w:id="34"/>
+    </w:p>
+    <w:p>
+      <w:pPr>
+        <w:spacing w:line="360" w:lineRule="auto"/>
+      </w:pPr>
+      <w:r>
+        <w:t>Touch upon how the game is expected to be distributed (in what platforms, and in what way)</w:t>
+      </w:r>
+    </w:p>
+    <w:p>
+      <w:pPr>
+        <w:spacing w:line="360" w:lineRule="auto"/>
+      </w:pPr>
+    </w:p>
+    <w:p>
+      <w:pPr>
+        <w:pStyle w:val="Heading2"/>
+        <w:spacing w:line="360" w:lineRule="auto"/>
+      </w:pPr>
+      <w:bookmarkStart w:id="35" w:name="_Toc119248383"/>
+      <w:r>
+        <w:t>Business Model</w:t>
+      </w:r>
+      <w:bookmarkEnd w:id="35"/>
+    </w:p>
+    <w:p>
+      <w:pPr>
+        <w:spacing w:line="360" w:lineRule="auto"/>
+      </w:pPr>
+      <w:r>
+        <w:t xml:space="preserve">Talk about the business model of the game (includes prices, potential discounts, how the game is expected to make money overall, etc.…) </w:t>
+      </w:r>
+    </w:p>
+    <w:p>
+      <w:pPr>
+        <w:spacing w:line="360" w:lineRule="auto"/>
+      </w:pPr>
+    </w:p>
+    <w:p>
+      <w:pPr>
+        <w:pStyle w:val="Heading2"/>
+        <w:spacing w:line="360" w:lineRule="auto"/>
+      </w:pPr>
+      <w:bookmarkStart w:id="36" w:name="_Toc119248384"/>
+      <w:r>
+        <w:t>Marketing Strategy(?)</w:t>
+      </w:r>
+      <w:bookmarkEnd w:id="36"/>
+    </w:p>
+    <w:p>
+      <w:pPr>
+        <w:spacing w:line="360" w:lineRule="auto"/>
+      </w:pPr>
+      <w:r>
+        <w:t xml:space="preserve">We can even talk about how we plan to market the game if </w:t>
+      </w:r>
+      <w:proofErr w:type="gramStart"/>
+      <w:r>
+        <w:t>relevant.(?)</w:t>
+      </w:r>
+      <w:proofErr w:type="gramEnd"/>
+    </w:p>
+    <w:p>
+      <w:pPr>
+        <w:spacing w:line="360" w:lineRule="auto"/>
+      </w:pPr>
+    </w:p>
+    <w:p>
+      <w:pPr>
+        <w:spacing w:line="360" w:lineRule="auto"/>
+        <w:rPr>
+          <w:b/>
+        </w:rPr>
+      </w:pPr>
     </w:p>
     <w:p/>
     <w:p>
       <w:pPr>
-        <w:pStyle w:val="Heading2"/>
-      </w:pPr>
-      <w:bookmarkStart w:id="28" w:name="_Toc119248376"/>
-      <w:r>
-        <w:t>Font</w:t>
-      </w:r>
-      <w:bookmarkEnd w:id="28"/>
-    </w:p>
-    <w:p>
-      <w:r>
-        <w:t>Talk about font use. Why we chose the fonts we chose and the logic behind its usage in game.</w:t>
-      </w:r>
-    </w:p>
-    <w:p>
-      <w:pPr>
-        <w:spacing w:line="360" w:lineRule="auto"/>
-      </w:pPr>
-    </w:p>
-    <w:p>
-      <w:pPr>
-        <w:spacing w:line="360" w:lineRule="auto"/>
-      </w:pPr>
-    </w:p>
-    <w:p>
-      <w:pPr>
         <w:pStyle w:val="Heading1"/>
         <w:spacing w:line="360" w:lineRule="auto"/>
       </w:pPr>
-      <w:bookmarkStart w:id="29" w:name="_Toc119248377"/>
-      <w:r>
-        <w:t>Target Audience</w:t>
-      </w:r>
-      <w:bookmarkEnd w:id="29"/>
-    </w:p>
-    <w:p>
-      <w:pPr>
-        <w:pStyle w:val="Heading2"/>
-        <w:spacing w:line="360" w:lineRule="auto"/>
-      </w:pPr>
-      <w:bookmarkStart w:id="30" w:name="_Toc119248378"/>
+      <w:bookmarkStart w:id="37" w:name="_Toc119248385"/>
+      <w:r>
+        <w:t>Vertical Slice</w:t>
+      </w:r>
+      <w:bookmarkEnd w:id="37"/>
+    </w:p>
+    <w:p>
+      <w:pPr>
+        <w:spacing w:line="360" w:lineRule="auto"/>
+      </w:pPr>
       <w:r>
         <w:lastRenderedPageBreak/>
-        <w:t>Intro</w:t>
-      </w:r>
-      <w:bookmarkEnd w:id="30"/>
-    </w:p>
-    <w:p>
-      <w:pPr>
-        <w:spacing w:line="360" w:lineRule="auto"/>
-      </w:pPr>
-      <w:r>
-        <w:t>In depth discussion of target audience, including personas, and how the game targets them.</w:t>
-      </w:r>
-    </w:p>
-    <w:p>
-      <w:pPr>
-        <w:spacing w:line="360" w:lineRule="auto"/>
-      </w:pPr>
-    </w:p>
-    <w:p>
-      <w:pPr>
-        <w:spacing w:line="360" w:lineRule="auto"/>
-      </w:pPr>
-    </w:p>
-    <w:p>
-      <w:pPr>
-        <w:spacing w:line="360" w:lineRule="auto"/>
-      </w:pPr>
-    </w:p>
-    <w:p>
-      <w:pPr>
-        <w:spacing w:line="360" w:lineRule="auto"/>
-      </w:pPr>
-    </w:p>
-    <w:p>
-      <w:pPr>
-        <w:spacing w:line="360" w:lineRule="auto"/>
-      </w:pPr>
-    </w:p>
-    <w:p>
-      <w:pPr>
-        <w:spacing w:line="360" w:lineRule="auto"/>
-      </w:pPr>
-    </w:p>
-    <w:p>
-      <w:pPr>
-        <w:spacing w:line="360" w:lineRule="auto"/>
-      </w:pPr>
-    </w:p>
-    <w:p>
-      <w:pPr>
-        <w:spacing w:line="360" w:lineRule="auto"/>
-      </w:pPr>
-    </w:p>
-    <w:p>
-      <w:pPr>
-        <w:pStyle w:val="Heading1"/>
-        <w:spacing w:line="360" w:lineRule="auto"/>
-      </w:pPr>
-      <w:bookmarkStart w:id="31" w:name="_Toc119248379"/>
-      <w:r>
-        <w:t>Market</w:t>
-      </w:r>
-      <w:bookmarkEnd w:id="31"/>
-    </w:p>
-    <w:p>
-      <w:pPr>
-        <w:pStyle w:val="Heading2"/>
-        <w:spacing w:line="360" w:lineRule="auto"/>
-      </w:pPr>
-      <w:bookmarkStart w:id="32" w:name="_Toc119248380"/>
-      <w:r>
-        <w:t>Competition</w:t>
-      </w:r>
-      <w:bookmarkEnd w:id="32"/>
-    </w:p>
-    <w:p>
-      <w:pPr>
-        <w:spacing w:line="360" w:lineRule="auto"/>
-      </w:pPr>
-      <w:r>
-        <w:t xml:space="preserve">How the game fits in the market, through comparing with other games (how the game relates to its competition </w:t>
-      </w:r>
-    </w:p>
-    <w:p>
-      <w:pPr>
-        <w:spacing w:line="360" w:lineRule="auto"/>
-      </w:pPr>
-    </w:p>
-    <w:p>
-      <w:pPr>
-        <w:pStyle w:val="Heading2"/>
-        <w:spacing w:line="360" w:lineRule="auto"/>
-      </w:pPr>
-      <w:bookmarkStart w:id="33" w:name="_Toc119248381"/>
-      <w:r>
-        <w:t>Influences</w:t>
-      </w:r>
-      <w:bookmarkEnd w:id="33"/>
-    </w:p>
-    <w:p>
-      <w:pPr>
-        <w:spacing w:line="360" w:lineRule="auto"/>
-      </w:pPr>
-      <w:r>
-        <w:t>How other games influenced yellow sky.</w:t>
-      </w:r>
-    </w:p>
-    <w:p>
-      <w:pPr>
-        <w:spacing w:line="360" w:lineRule="auto"/>
-      </w:pPr>
-    </w:p>
-    <w:p>
-      <w:pPr>
-        <w:pStyle w:val="Heading2"/>
-        <w:spacing w:line="360" w:lineRule="auto"/>
-      </w:pPr>
-      <w:bookmarkStart w:id="34" w:name="_Toc119248382"/>
-      <w:r>
-        <w:t>Distribution</w:t>
-      </w:r>
-      <w:bookmarkEnd w:id="34"/>
-    </w:p>
-    <w:p>
-      <w:pPr>
-        <w:spacing w:line="360" w:lineRule="auto"/>
-      </w:pPr>
-      <w:r>
-        <w:lastRenderedPageBreak/>
-        <w:t>Touch upon how the game is expected to be distributed (in what platforms, and in what way)</w:t>
-      </w:r>
-    </w:p>
-    <w:p>
-      <w:pPr>
-        <w:spacing w:line="360" w:lineRule="auto"/>
-      </w:pPr>
-    </w:p>
-    <w:p>
-      <w:pPr>
-        <w:pStyle w:val="Heading2"/>
-        <w:spacing w:line="360" w:lineRule="auto"/>
-      </w:pPr>
-      <w:bookmarkStart w:id="35" w:name="_Toc119248383"/>
-      <w:r>
-        <w:t>Business Model</w:t>
-      </w:r>
-      <w:bookmarkEnd w:id="35"/>
-    </w:p>
-    <w:p>
-      <w:pPr>
-        <w:spacing w:line="360" w:lineRule="auto"/>
-      </w:pPr>
-      <w:r>
-        <w:t xml:space="preserve">Talk about the business model of the game (includes prices, potential discounts, how the game is expected to make money overall, etc.…) </w:t>
-      </w:r>
-    </w:p>
-    <w:p>
-      <w:pPr>
-        <w:spacing w:line="360" w:lineRule="auto"/>
-      </w:pPr>
-    </w:p>
-    <w:p>
-      <w:pPr>
-        <w:pStyle w:val="Heading2"/>
-        <w:spacing w:line="360" w:lineRule="auto"/>
-      </w:pPr>
-      <w:bookmarkStart w:id="36" w:name="_Toc119248384"/>
-      <w:r>
-        <w:t>Marketing Strategy(?)</w:t>
-      </w:r>
-      <w:bookmarkEnd w:id="36"/>
-    </w:p>
-    <w:p>
-      <w:pPr>
-        <w:spacing w:line="360" w:lineRule="auto"/>
-      </w:pPr>
-      <w:r>
-        <w:t xml:space="preserve">We can even talk about how we plan to market the game if </w:t>
-      </w:r>
-      <w:proofErr w:type="gramStart"/>
-      <w:r>
-        <w:t>relevant.(?)</w:t>
-      </w:r>
-      <w:proofErr w:type="gramEnd"/>
-    </w:p>
-    <w:p>
-      <w:pPr>
-        <w:spacing w:line="360" w:lineRule="auto"/>
-      </w:pPr>
-    </w:p>
-    <w:p>
-      <w:pPr>
-        <w:spacing w:line="360" w:lineRule="auto"/>
-        <w:rPr>
-          <w:b/>
-        </w:rPr>
-      </w:pPr>
-    </w:p>
-    <w:p/>
-    <w:p>
-      <w:pPr>
-        <w:pStyle w:val="Heading1"/>
-        <w:spacing w:line="360" w:lineRule="auto"/>
-      </w:pPr>
-      <w:bookmarkStart w:id="37" w:name="_Toc119248385"/>
-      <w:r>
-        <w:t>Vertical Slice</w:t>
-      </w:r>
-      <w:bookmarkEnd w:id="37"/>
-    </w:p>
-    <w:p>
-      <w:pPr>
-        <w:spacing w:line="360" w:lineRule="auto"/>
-      </w:pPr>
-      <w:r>
         <w:t>Explain what we set to accomplish with the deliverable project, and how that might differ from the game that could be made if given enough time and resources. Talk about features that were not implemented in this vertical slice or that could be considered extras.</w:t>
       </w:r>
     </w:p>
@@ -5929,6 +5972,232 @@
     </w:lvl>
   </w:abstractNum>
   <w:abstractNum w:abstractNumId="5" w15:restartNumberingAfterBreak="0">
+    <w:nsid w:val="69AA6754"/>
+    <w:multiLevelType w:val="hybridMultilevel"/>
+    <w:tmpl w:val="8A541F8E"/>
+    <w:lvl w:ilvl="0" w:tplc="08090001">
+      <w:start w:val="1"/>
+      <w:numFmt w:val="bullet"/>
+      <w:lvlText w:val=""/>
+      <w:lvlJc w:val="left"/>
+      <w:pPr>
+        <w:ind w:left="720" w:hanging="360"/>
+      </w:pPr>
+      <w:rPr>
+        <w:rFonts w:ascii="Symbol" w:hAnsi="Symbol" w:hint="default"/>
+      </w:rPr>
+    </w:lvl>
+    <w:lvl w:ilvl="1" w:tplc="08090003">
+      <w:start w:val="1"/>
+      <w:numFmt w:val="bullet"/>
+      <w:lvlText w:val="o"/>
+      <w:lvlJc w:val="left"/>
+      <w:pPr>
+        <w:ind w:left="1440" w:hanging="360"/>
+      </w:pPr>
+      <w:rPr>
+        <w:rFonts w:ascii="Courier New" w:hAnsi="Courier New" w:cs="Courier New" w:hint="default"/>
+      </w:rPr>
+    </w:lvl>
+    <w:lvl w:ilvl="2" w:tplc="08090005">
+      <w:start w:val="1"/>
+      <w:numFmt w:val="bullet"/>
+      <w:lvlText w:val=""/>
+      <w:lvlJc w:val="left"/>
+      <w:pPr>
+        <w:ind w:left="2160" w:hanging="360"/>
+      </w:pPr>
+      <w:rPr>
+        <w:rFonts w:ascii="Wingdings" w:hAnsi="Wingdings" w:hint="default"/>
+      </w:rPr>
+    </w:lvl>
+    <w:lvl w:ilvl="3" w:tplc="08090001">
+      <w:start w:val="1"/>
+      <w:numFmt w:val="bullet"/>
+      <w:lvlText w:val=""/>
+      <w:lvlJc w:val="left"/>
+      <w:pPr>
+        <w:ind w:left="2880" w:hanging="360"/>
+      </w:pPr>
+      <w:rPr>
+        <w:rFonts w:ascii="Symbol" w:hAnsi="Symbol" w:hint="default"/>
+      </w:rPr>
+    </w:lvl>
+    <w:lvl w:ilvl="4" w:tplc="08090003">
+      <w:start w:val="1"/>
+      <w:numFmt w:val="bullet"/>
+      <w:lvlText w:val="o"/>
+      <w:lvlJc w:val="left"/>
+      <w:pPr>
+        <w:ind w:left="3600" w:hanging="360"/>
+      </w:pPr>
+      <w:rPr>
+        <w:rFonts w:ascii="Courier New" w:hAnsi="Courier New" w:cs="Courier New" w:hint="default"/>
+      </w:rPr>
+    </w:lvl>
+    <w:lvl w:ilvl="5" w:tplc="08090005">
+      <w:start w:val="1"/>
+      <w:numFmt w:val="bullet"/>
+      <w:lvlText w:val=""/>
+      <w:lvlJc w:val="left"/>
+      <w:pPr>
+        <w:ind w:left="4320" w:hanging="360"/>
+      </w:pPr>
+      <w:rPr>
+        <w:rFonts w:ascii="Wingdings" w:hAnsi="Wingdings" w:hint="default"/>
+      </w:rPr>
+    </w:lvl>
+    <w:lvl w:ilvl="6" w:tplc="08090001">
+      <w:start w:val="1"/>
+      <w:numFmt w:val="bullet"/>
+      <w:lvlText w:val=""/>
+      <w:lvlJc w:val="left"/>
+      <w:pPr>
+        <w:ind w:left="5040" w:hanging="360"/>
+      </w:pPr>
+      <w:rPr>
+        <w:rFonts w:ascii="Symbol" w:hAnsi="Symbol" w:hint="default"/>
+      </w:rPr>
+    </w:lvl>
+    <w:lvl w:ilvl="7" w:tplc="08090003">
+      <w:start w:val="1"/>
+      <w:numFmt w:val="bullet"/>
+      <w:lvlText w:val="o"/>
+      <w:lvlJc w:val="left"/>
+      <w:pPr>
+        <w:ind w:left="5760" w:hanging="360"/>
+      </w:pPr>
+      <w:rPr>
+        <w:rFonts w:ascii="Courier New" w:hAnsi="Courier New" w:cs="Courier New" w:hint="default"/>
+      </w:rPr>
+    </w:lvl>
+    <w:lvl w:ilvl="8" w:tplc="08090005">
+      <w:start w:val="1"/>
+      <w:numFmt w:val="bullet"/>
+      <w:lvlText w:val=""/>
+      <w:lvlJc w:val="left"/>
+      <w:pPr>
+        <w:ind w:left="6480" w:hanging="360"/>
+      </w:pPr>
+      <w:rPr>
+        <w:rFonts w:ascii="Wingdings" w:hAnsi="Wingdings" w:hint="default"/>
+      </w:rPr>
+    </w:lvl>
+  </w:abstractNum>
+  <w:abstractNum w:abstractNumId="6" w15:restartNumberingAfterBreak="0">
+    <w:nsid w:val="6BBD0EA5"/>
+    <w:multiLevelType w:val="hybridMultilevel"/>
+    <w:tmpl w:val="154C56A0"/>
+    <w:lvl w:ilvl="0" w:tplc="08090001">
+      <w:start w:val="1"/>
+      <w:numFmt w:val="bullet"/>
+      <w:lvlText w:val=""/>
+      <w:lvlJc w:val="left"/>
+      <w:pPr>
+        <w:ind w:left="720" w:hanging="360"/>
+      </w:pPr>
+      <w:rPr>
+        <w:rFonts w:ascii="Symbol" w:hAnsi="Symbol" w:hint="default"/>
+      </w:rPr>
+    </w:lvl>
+    <w:lvl w:ilvl="1" w:tplc="08090003">
+      <w:start w:val="1"/>
+      <w:numFmt w:val="bullet"/>
+      <w:lvlText w:val="o"/>
+      <w:lvlJc w:val="left"/>
+      <w:pPr>
+        <w:ind w:left="1440" w:hanging="360"/>
+      </w:pPr>
+      <w:rPr>
+        <w:rFonts w:ascii="Courier New" w:hAnsi="Courier New" w:cs="Courier New" w:hint="default"/>
+      </w:rPr>
+    </w:lvl>
+    <w:lvl w:ilvl="2" w:tplc="08090005">
+      <w:start w:val="1"/>
+      <w:numFmt w:val="bullet"/>
+      <w:lvlText w:val=""/>
+      <w:lvlJc w:val="left"/>
+      <w:pPr>
+        <w:ind w:left="2160" w:hanging="360"/>
+      </w:pPr>
+      <w:rPr>
+        <w:rFonts w:ascii="Wingdings" w:hAnsi="Wingdings" w:hint="default"/>
+      </w:rPr>
+    </w:lvl>
+    <w:lvl w:ilvl="3" w:tplc="08090001">
+      <w:start w:val="1"/>
+      <w:numFmt w:val="bullet"/>
+      <w:lvlText w:val=""/>
+      <w:lvlJc w:val="left"/>
+      <w:pPr>
+        <w:ind w:left="2880" w:hanging="360"/>
+      </w:pPr>
+      <w:rPr>
+        <w:rFonts w:ascii="Symbol" w:hAnsi="Symbol" w:hint="default"/>
+      </w:rPr>
+    </w:lvl>
+    <w:lvl w:ilvl="4" w:tplc="08090003">
+      <w:start w:val="1"/>
+      <w:numFmt w:val="bullet"/>
+      <w:lvlText w:val="o"/>
+      <w:lvlJc w:val="left"/>
+      <w:pPr>
+        <w:ind w:left="3600" w:hanging="360"/>
+      </w:pPr>
+      <w:rPr>
+        <w:rFonts w:ascii="Courier New" w:hAnsi="Courier New" w:cs="Courier New" w:hint="default"/>
+      </w:rPr>
+    </w:lvl>
+    <w:lvl w:ilvl="5" w:tplc="08090005">
+      <w:start w:val="1"/>
+      <w:numFmt w:val="bullet"/>
+      <w:lvlText w:val=""/>
+      <w:lvlJc w:val="left"/>
+      <w:pPr>
+        <w:ind w:left="4320" w:hanging="360"/>
+      </w:pPr>
+      <w:rPr>
+        <w:rFonts w:ascii="Wingdings" w:hAnsi="Wingdings" w:hint="default"/>
+      </w:rPr>
+    </w:lvl>
+    <w:lvl w:ilvl="6" w:tplc="08090001">
+      <w:start w:val="1"/>
+      <w:numFmt w:val="bullet"/>
+      <w:lvlText w:val=""/>
+      <w:lvlJc w:val="left"/>
+      <w:pPr>
+        <w:ind w:left="5040" w:hanging="360"/>
+      </w:pPr>
+      <w:rPr>
+        <w:rFonts w:ascii="Symbol" w:hAnsi="Symbol" w:hint="default"/>
+      </w:rPr>
+    </w:lvl>
+    <w:lvl w:ilvl="7" w:tplc="08090003">
+      <w:start w:val="1"/>
+      <w:numFmt w:val="bullet"/>
+      <w:lvlText w:val="o"/>
+      <w:lvlJc w:val="left"/>
+      <w:pPr>
+        <w:ind w:left="5760" w:hanging="360"/>
+      </w:pPr>
+      <w:rPr>
+        <w:rFonts w:ascii="Courier New" w:hAnsi="Courier New" w:cs="Courier New" w:hint="default"/>
+      </w:rPr>
+    </w:lvl>
+    <w:lvl w:ilvl="8" w:tplc="08090005">
+      <w:start w:val="1"/>
+      <w:numFmt w:val="bullet"/>
+      <w:lvlText w:val=""/>
+      <w:lvlJc w:val="left"/>
+      <w:pPr>
+        <w:ind w:left="6480" w:hanging="360"/>
+      </w:pPr>
+      <w:rPr>
+        <w:rFonts w:ascii="Wingdings" w:hAnsi="Wingdings" w:hint="default"/>
+      </w:rPr>
+    </w:lvl>
+  </w:abstractNum>
+  <w:abstractNum w:abstractNumId="7" w15:restartNumberingAfterBreak="0">
     <w:nsid w:val="6C304B11"/>
     <w:multiLevelType w:val="multilevel"/>
     <w:tmpl w:val="04B61EEA"/>
@@ -6041,7 +6310,7 @@
       </w:rPr>
     </w:lvl>
   </w:abstractNum>
-  <w:abstractNum w:abstractNumId="6" w15:restartNumberingAfterBreak="0">
+  <w:abstractNum w:abstractNumId="8" w15:restartNumberingAfterBreak="0">
     <w:nsid w:val="6FB37E36"/>
     <w:multiLevelType w:val="multilevel"/>
     <w:tmpl w:val="6EEA7D42"/>
@@ -6154,7 +6423,7 @@
       </w:rPr>
     </w:lvl>
   </w:abstractNum>
-  <w:abstractNum w:abstractNumId="7" w15:restartNumberingAfterBreak="0">
+  <w:abstractNum w:abstractNumId="9" w15:restartNumberingAfterBreak="0">
     <w:nsid w:val="781F1C8B"/>
     <w:multiLevelType w:val="multilevel"/>
     <w:tmpl w:val="89168EBA"/>
@@ -6267,7 +6536,7 @@
       </w:rPr>
     </w:lvl>
   </w:abstractNum>
-  <w:abstractNum w:abstractNumId="8" w15:restartNumberingAfterBreak="0">
+  <w:abstractNum w:abstractNumId="10" w15:restartNumberingAfterBreak="0">
     <w:nsid w:val="789137D5"/>
     <w:multiLevelType w:val="multilevel"/>
     <w:tmpl w:val="593CBDA6"/>
@@ -6381,10 +6650,10 @@
     </w:lvl>
   </w:abstractNum>
   <w:num w:numId="1" w16cid:durableId="1271207035">
-    <w:abstractNumId w:val="7"/>
+    <w:abstractNumId w:val="9"/>
   </w:num>
   <w:num w:numId="2" w16cid:durableId="1496918269">
-    <w:abstractNumId w:val="5"/>
+    <w:abstractNumId w:val="7"/>
   </w:num>
   <w:num w:numId="3" w16cid:durableId="299924209">
     <w:abstractNumId w:val="2"/>
@@ -6396,7 +6665,7 @@
     <w:abstractNumId w:val="4"/>
   </w:num>
   <w:num w:numId="6" w16cid:durableId="580259217">
-    <w:abstractNumId w:val="6"/>
+    <w:abstractNumId w:val="8"/>
   </w:num>
   <w:num w:numId="7" w16cid:durableId="215942957">
     <w:abstractNumId w:val="3"/>
@@ -6405,7 +6674,31 @@
     <w:abstractNumId w:val="0"/>
   </w:num>
   <w:num w:numId="9" w16cid:durableId="1652829486">
-    <w:abstractNumId w:val="8"/>
+    <w:abstractNumId w:val="10"/>
+  </w:num>
+  <w:num w:numId="10" w16cid:durableId="1853956163">
+    <w:abstractNumId w:val="6"/>
+    <w:lvlOverride w:ilvl="0"/>
+    <w:lvlOverride w:ilvl="1"/>
+    <w:lvlOverride w:ilvl="2"/>
+    <w:lvlOverride w:ilvl="3"/>
+    <w:lvlOverride w:ilvl="4"/>
+    <w:lvlOverride w:ilvl="5"/>
+    <w:lvlOverride w:ilvl="6"/>
+    <w:lvlOverride w:ilvl="7"/>
+    <w:lvlOverride w:ilvl="8"/>
+  </w:num>
+  <w:num w:numId="11" w16cid:durableId="802381342">
+    <w:abstractNumId w:val="5"/>
+    <w:lvlOverride w:ilvl="0"/>
+    <w:lvlOverride w:ilvl="1"/>
+    <w:lvlOverride w:ilvl="2"/>
+    <w:lvlOverride w:ilvl="3"/>
+    <w:lvlOverride w:ilvl="4"/>
+    <w:lvlOverride w:ilvl="5"/>
+    <w:lvlOverride w:ilvl="6"/>
+    <w:lvlOverride w:ilvl="7"/>
+    <w:lvlOverride w:ilvl="8"/>
   </w:num>
 </w:numbering>
 </file>

</xml_diff>